<commit_message>
initial commit desktop approach
</commit_message>
<xml_diff>
--- a/Eri-star/info.docx
+++ b/Eri-star/info.docx
@@ -593,12 +593,69 @@
                           <w:sz w:val="12"/>
                         </w:rPr>
                       </w:pPr>
-                      <w:r>
-                        <w:rPr>
-                          <w:rFonts w:ascii="Nyala" w:hAnsi="Nyala"/>
-                          <w:sz w:val="12"/>
-                        </w:rPr>
-                        <w:t xml:space="preserve">ከምዚ ዓይነት ኣሰራርሓ ኣበየናይ </w:t>
+                      <w:proofErr w:type="spellStart"/>
+                      <w:r>
+                        <w:rPr>
+                          <w:rFonts w:ascii="Nyala" w:hAnsi="Nyala"/>
+                          <w:sz w:val="12"/>
+                        </w:rPr>
+                        <w:t>ከምዚ</w:t>
+                      </w:r>
+                      <w:proofErr w:type="spellEnd"/>
+                      <w:r>
+                        <w:rPr>
+                          <w:rFonts w:ascii="Nyala" w:hAnsi="Nyala"/>
+                          <w:sz w:val="12"/>
+                        </w:rPr>
+                        <w:t xml:space="preserve"> </w:t>
+                      </w:r>
+                      <w:proofErr w:type="spellStart"/>
+                      <w:r>
+                        <w:rPr>
+                          <w:rFonts w:ascii="Nyala" w:hAnsi="Nyala"/>
+                          <w:sz w:val="12"/>
+                        </w:rPr>
+                        <w:t>ዓይነት</w:t>
+                      </w:r>
+                      <w:proofErr w:type="spellEnd"/>
+                      <w:r>
+                        <w:rPr>
+                          <w:rFonts w:ascii="Nyala" w:hAnsi="Nyala"/>
+                          <w:sz w:val="12"/>
+                        </w:rPr>
+                        <w:t xml:space="preserve"> </w:t>
+                      </w:r>
+                      <w:proofErr w:type="spellStart"/>
+                      <w:r>
+                        <w:rPr>
+                          <w:rFonts w:ascii="Nyala" w:hAnsi="Nyala"/>
+                          <w:sz w:val="12"/>
+                        </w:rPr>
+                        <w:t>ኣሰራርሓ</w:t>
+                      </w:r>
+                      <w:proofErr w:type="spellEnd"/>
+                      <w:r>
+                        <w:rPr>
+                          <w:rFonts w:ascii="Nyala" w:hAnsi="Nyala"/>
+                          <w:sz w:val="12"/>
+                        </w:rPr>
+                        <w:t xml:space="preserve"> </w:t>
+                      </w:r>
+                      <w:proofErr w:type="spellStart"/>
+                      <w:r>
+                        <w:rPr>
+                          <w:rFonts w:ascii="Nyala" w:hAnsi="Nyala"/>
+                          <w:sz w:val="12"/>
+                        </w:rPr>
+                        <w:t>ኣበየናይ</w:t>
+                      </w:r>
+                      <w:proofErr w:type="spellEnd"/>
+                      <w:r>
+                        <w:rPr>
+                          <w:rFonts w:ascii="Nyala" w:hAnsi="Nyala"/>
+                          <w:sz w:val="12"/>
+                        </w:rPr>
+                        <w:t xml:space="preserve"> </w:t>
                       </w:r>
                       <w:r>
                         <w:rPr>
@@ -612,12 +669,213 @@
                         </w:rPr>
                         <w:t xml:space="preserve"> </w:t>
                       </w:r>
-                      <w:r>
-                        <w:rPr>
-                          <w:rFonts w:ascii="Nyala" w:hAnsi="Nyala"/>
-                          <w:sz w:val="12"/>
-                        </w:rPr>
-                        <w:t>ኣለና ክንፈልጥ ክሕግዘና እዩ፣ እንታይ ሒዝና ኣለና (ኣብ css ክንገብር ከለና፣) ብቀሊሉ ንፍልጥ።</w:t>
+                      <w:proofErr w:type="spellStart"/>
+                      <w:r>
+                        <w:rPr>
+                          <w:rFonts w:ascii="Nyala" w:hAnsi="Nyala"/>
+                          <w:sz w:val="12"/>
+                        </w:rPr>
+                        <w:t>ኣለና</w:t>
+                      </w:r>
+                      <w:proofErr w:type="spellEnd"/>
+                      <w:r>
+                        <w:rPr>
+                          <w:rFonts w:ascii="Nyala" w:hAnsi="Nyala"/>
+                          <w:sz w:val="12"/>
+                        </w:rPr>
+                        <w:t xml:space="preserve"> </w:t>
+                      </w:r>
+                      <w:proofErr w:type="spellStart"/>
+                      <w:r>
+                        <w:rPr>
+                          <w:rFonts w:ascii="Nyala" w:hAnsi="Nyala"/>
+                          <w:sz w:val="12"/>
+                        </w:rPr>
+                        <w:t>ክንፈልጥ</w:t>
+                      </w:r>
+                      <w:proofErr w:type="spellEnd"/>
+                      <w:r>
+                        <w:rPr>
+                          <w:rFonts w:ascii="Nyala" w:hAnsi="Nyala"/>
+                          <w:sz w:val="12"/>
+                        </w:rPr>
+                        <w:t xml:space="preserve"> </w:t>
+                      </w:r>
+                      <w:proofErr w:type="spellStart"/>
+                      <w:r>
+                        <w:rPr>
+                          <w:rFonts w:ascii="Nyala" w:hAnsi="Nyala"/>
+                          <w:sz w:val="12"/>
+                        </w:rPr>
+                        <w:t>ክሕግዘና</w:t>
+                      </w:r>
+                      <w:proofErr w:type="spellEnd"/>
+                      <w:r>
+                        <w:rPr>
+                          <w:rFonts w:ascii="Nyala" w:hAnsi="Nyala"/>
+                          <w:sz w:val="12"/>
+                        </w:rPr>
+                        <w:t xml:space="preserve"> </w:t>
+                      </w:r>
+                      <w:proofErr w:type="spellStart"/>
+                      <w:r>
+                        <w:rPr>
+                          <w:rFonts w:ascii="Nyala" w:hAnsi="Nyala"/>
+                          <w:sz w:val="12"/>
+                        </w:rPr>
+                        <w:t>እዩ</w:t>
+                      </w:r>
+                      <w:proofErr w:type="spellEnd"/>
+                      <w:r>
+                        <w:rPr>
+                          <w:rFonts w:ascii="Nyala" w:hAnsi="Nyala"/>
+                          <w:sz w:val="12"/>
+                        </w:rPr>
+                        <w:t xml:space="preserve">፣ </w:t>
+                      </w:r>
+                      <w:proofErr w:type="spellStart"/>
+                      <w:r>
+                        <w:rPr>
+                          <w:rFonts w:ascii="Nyala" w:hAnsi="Nyala"/>
+                          <w:sz w:val="12"/>
+                        </w:rPr>
+                        <w:t>እንታይ</w:t>
+                      </w:r>
+                      <w:proofErr w:type="spellEnd"/>
+                      <w:r>
+                        <w:rPr>
+                          <w:rFonts w:ascii="Nyala" w:hAnsi="Nyala"/>
+                          <w:sz w:val="12"/>
+                        </w:rPr>
+                        <w:t xml:space="preserve"> </w:t>
+                      </w:r>
+                      <w:proofErr w:type="spellStart"/>
+                      <w:r>
+                        <w:rPr>
+                          <w:rFonts w:ascii="Nyala" w:hAnsi="Nyala"/>
+                          <w:sz w:val="12"/>
+                        </w:rPr>
+                        <w:t>ሒዝና</w:t>
+                      </w:r>
+                      <w:proofErr w:type="spellEnd"/>
+                      <w:r>
+                        <w:rPr>
+                          <w:rFonts w:ascii="Nyala" w:hAnsi="Nyala"/>
+                          <w:sz w:val="12"/>
+                        </w:rPr>
+                        <w:t xml:space="preserve"> </w:t>
+                      </w:r>
+                      <w:proofErr w:type="spellStart"/>
+                      <w:r>
+                        <w:rPr>
+                          <w:rFonts w:ascii="Nyala" w:hAnsi="Nyala"/>
+                          <w:sz w:val="12"/>
+                        </w:rPr>
+                        <w:t>ኣለና</w:t>
+                      </w:r>
+                      <w:proofErr w:type="spellEnd"/>
+                      <w:r>
+                        <w:rPr>
+                          <w:rFonts w:ascii="Nyala" w:hAnsi="Nyala"/>
+                          <w:sz w:val="12"/>
+                        </w:rPr>
+                        <w:t xml:space="preserve"> (</w:t>
+                      </w:r>
+                      <w:proofErr w:type="spellStart"/>
+                      <w:r>
+                        <w:rPr>
+                          <w:rFonts w:ascii="Nyala" w:hAnsi="Nyala"/>
+                          <w:sz w:val="12"/>
+                        </w:rPr>
+                        <w:t>ኣብ</w:t>
+                      </w:r>
+                      <w:proofErr w:type="spellEnd"/>
+                      <w:r>
+                        <w:rPr>
+                          <w:rFonts w:ascii="Nyala" w:hAnsi="Nyala"/>
+                          <w:sz w:val="12"/>
+                        </w:rPr>
+                        <w:t xml:space="preserve"> </w:t>
+                      </w:r>
+                      <w:proofErr w:type="spellStart"/>
+                      <w:r>
+                        <w:rPr>
+                          <w:rFonts w:ascii="Nyala" w:hAnsi="Nyala"/>
+                          <w:sz w:val="12"/>
+                        </w:rPr>
+                        <w:t>css</w:t>
+                      </w:r>
+                      <w:proofErr w:type="spellEnd"/>
+                      <w:r>
+                        <w:rPr>
+                          <w:rFonts w:ascii="Nyala" w:hAnsi="Nyala"/>
+                          <w:sz w:val="12"/>
+                        </w:rPr>
+                        <w:t xml:space="preserve"> </w:t>
+                      </w:r>
+                      <w:proofErr w:type="spellStart"/>
+                      <w:r>
+                        <w:rPr>
+                          <w:rFonts w:ascii="Nyala" w:hAnsi="Nyala"/>
+                          <w:sz w:val="12"/>
+                        </w:rPr>
+                        <w:t>ክንገብር</w:t>
+                      </w:r>
+                      <w:proofErr w:type="spellEnd"/>
+                      <w:r>
+                        <w:rPr>
+                          <w:rFonts w:ascii="Nyala" w:hAnsi="Nyala"/>
+                          <w:sz w:val="12"/>
+                        </w:rPr>
+                        <w:t xml:space="preserve"> </w:t>
+                      </w:r>
+                      <w:proofErr w:type="spellStart"/>
+                      <w:r>
+                        <w:rPr>
+                          <w:rFonts w:ascii="Nyala" w:hAnsi="Nyala"/>
+                          <w:sz w:val="12"/>
+                        </w:rPr>
+                        <w:t>ከለና</w:t>
+                      </w:r>
+                      <w:proofErr w:type="spellEnd"/>
+                      <w:r>
+                        <w:rPr>
+                          <w:rFonts w:ascii="Nyala" w:hAnsi="Nyala"/>
+                          <w:sz w:val="12"/>
+                        </w:rPr>
+                        <w:t xml:space="preserve">፣) </w:t>
+                      </w:r>
+                      <w:proofErr w:type="spellStart"/>
+                      <w:r>
+                        <w:rPr>
+                          <w:rFonts w:ascii="Nyala" w:hAnsi="Nyala"/>
+                          <w:sz w:val="12"/>
+                        </w:rPr>
+                        <w:t>ብቀሊሉ</w:t>
+                      </w:r>
+                      <w:proofErr w:type="spellEnd"/>
+                      <w:r>
+                        <w:rPr>
+                          <w:rFonts w:ascii="Nyala" w:hAnsi="Nyala"/>
+                          <w:sz w:val="12"/>
+                        </w:rPr>
+                        <w:t xml:space="preserve"> </w:t>
+                      </w:r>
+                      <w:proofErr w:type="spellStart"/>
+                      <w:r>
+                        <w:rPr>
+                          <w:rFonts w:ascii="Nyala" w:hAnsi="Nyala"/>
+                          <w:sz w:val="12"/>
+                        </w:rPr>
+                        <w:t>ንፍልጥ</w:t>
+                      </w:r>
+                      <w:proofErr w:type="spellEnd"/>
+                      <w:r>
+                        <w:rPr>
+                          <w:rFonts w:ascii="Nyala" w:hAnsi="Nyala"/>
+                          <w:sz w:val="12"/>
+                        </w:rPr>
+                        <w:t>።</w:t>
                       </w:r>
                     </w:p>
                   </w:txbxContent>
@@ -1047,21 +1305,301 @@
                           <w:sz w:val="12"/>
                         </w:rPr>
                       </w:pPr>
+                      <w:proofErr w:type="spellStart"/>
                       <w:r>
                         <w:rPr>
                           <w:rFonts w:ascii="Nyala" w:hAnsi="Nyala"/>
                           <w:color w:val="C0504D" w:themeColor="accent2"/>
                           <w:sz w:val="12"/>
                         </w:rPr>
-                        <w:t xml:space="preserve">ተደጋጋሚ span or div ዝኾነ </w:t>
-                      </w:r>
+                        <w:t>ተደጋጋሚ</w:t>
+                      </w:r>
+                      <w:proofErr w:type="spellEnd"/>
                       <w:r>
                         <w:rPr>
                           <w:rFonts w:ascii="Nyala" w:hAnsi="Nyala"/>
                           <w:color w:val="C0504D" w:themeColor="accent2"/>
                           <w:sz w:val="12"/>
                         </w:rPr>
-                        <w:t>element እንድሕር ኣሎ፣ እሞ በሕናሳብ ወይ ብሕእንቲ class እንድሕር ክንጽውዕም ደሊና፣ ከዚ ክንጥቀም ንኽእል ኢና።</w:t>
+                        <w:t xml:space="preserve"> </w:t>
+                      </w:r>
+                      <w:proofErr w:type="gramStart"/>
+                      <w:r>
+                        <w:rPr>
+                          <w:rFonts w:ascii="Nyala" w:hAnsi="Nyala"/>
+                          <w:color w:val="C0504D" w:themeColor="accent2"/>
+                          <w:sz w:val="12"/>
+                        </w:rPr>
+                        <w:t>span</w:t>
+                      </w:r>
+                      <w:proofErr w:type="gramEnd"/>
+                      <w:r>
+                        <w:rPr>
+                          <w:rFonts w:ascii="Nyala" w:hAnsi="Nyala"/>
+                          <w:color w:val="C0504D" w:themeColor="accent2"/>
+                          <w:sz w:val="12"/>
+                        </w:rPr>
+                        <w:t xml:space="preserve"> or div </w:t>
+                      </w:r>
+                      <w:proofErr w:type="spellStart"/>
+                      <w:r>
+                        <w:rPr>
+                          <w:rFonts w:ascii="Nyala" w:hAnsi="Nyala"/>
+                          <w:color w:val="C0504D" w:themeColor="accent2"/>
+                          <w:sz w:val="12"/>
+                        </w:rPr>
+                        <w:t>ዝኾነ</w:t>
+                      </w:r>
+                      <w:proofErr w:type="spellEnd"/>
+                      <w:r>
+                        <w:rPr>
+                          <w:rFonts w:ascii="Nyala" w:hAnsi="Nyala"/>
+                          <w:color w:val="C0504D" w:themeColor="accent2"/>
+                          <w:sz w:val="12"/>
+                        </w:rPr>
+                        <w:t xml:space="preserve"> </w:t>
+                      </w:r>
+                      <w:r>
+                        <w:rPr>
+                          <w:rFonts w:ascii="Nyala" w:hAnsi="Nyala"/>
+                          <w:color w:val="C0504D" w:themeColor="accent2"/>
+                          <w:sz w:val="12"/>
+                        </w:rPr>
+                        <w:t xml:space="preserve">element </w:t>
+                      </w:r>
+                      <w:proofErr w:type="spellStart"/>
+                      <w:r>
+                        <w:rPr>
+                          <w:rFonts w:ascii="Nyala" w:hAnsi="Nyala"/>
+                          <w:color w:val="C0504D" w:themeColor="accent2"/>
+                          <w:sz w:val="12"/>
+                        </w:rPr>
+                        <w:t>እንድሕር</w:t>
+                      </w:r>
+                      <w:proofErr w:type="spellEnd"/>
+                      <w:r>
+                        <w:rPr>
+                          <w:rFonts w:ascii="Nyala" w:hAnsi="Nyala"/>
+                          <w:color w:val="C0504D" w:themeColor="accent2"/>
+                          <w:sz w:val="12"/>
+                        </w:rPr>
+                        <w:t xml:space="preserve"> </w:t>
+                      </w:r>
+                      <w:proofErr w:type="spellStart"/>
+                      <w:r>
+                        <w:rPr>
+                          <w:rFonts w:ascii="Nyala" w:hAnsi="Nyala"/>
+                          <w:color w:val="C0504D" w:themeColor="accent2"/>
+                          <w:sz w:val="12"/>
+                        </w:rPr>
+                        <w:t>ኣሎ</w:t>
+                      </w:r>
+                      <w:proofErr w:type="spellEnd"/>
+                      <w:r>
+                        <w:rPr>
+                          <w:rFonts w:ascii="Nyala" w:hAnsi="Nyala"/>
+                          <w:color w:val="C0504D" w:themeColor="accent2"/>
+                          <w:sz w:val="12"/>
+                        </w:rPr>
+                        <w:t xml:space="preserve">፣ </w:t>
+                      </w:r>
+                      <w:proofErr w:type="spellStart"/>
+                      <w:r>
+                        <w:rPr>
+                          <w:rFonts w:ascii="Nyala" w:hAnsi="Nyala"/>
+                          <w:color w:val="C0504D" w:themeColor="accent2"/>
+                          <w:sz w:val="12"/>
+                        </w:rPr>
+                        <w:t>እሞ</w:t>
+                      </w:r>
+                      <w:proofErr w:type="spellEnd"/>
+                      <w:r>
+                        <w:rPr>
+                          <w:rFonts w:ascii="Nyala" w:hAnsi="Nyala"/>
+                          <w:color w:val="C0504D" w:themeColor="accent2"/>
+                          <w:sz w:val="12"/>
+                        </w:rPr>
+                        <w:t xml:space="preserve"> </w:t>
+                      </w:r>
+                      <w:proofErr w:type="spellStart"/>
+                      <w:r>
+                        <w:rPr>
+                          <w:rFonts w:ascii="Nyala" w:hAnsi="Nyala"/>
+                          <w:color w:val="C0504D" w:themeColor="accent2"/>
+                          <w:sz w:val="12"/>
+                        </w:rPr>
+                        <w:t>በሕናሳብ</w:t>
+                      </w:r>
+                      <w:proofErr w:type="spellEnd"/>
+                      <w:r>
+                        <w:rPr>
+                          <w:rFonts w:ascii="Nyala" w:hAnsi="Nyala"/>
+                          <w:color w:val="C0504D" w:themeColor="accent2"/>
+                          <w:sz w:val="12"/>
+                        </w:rPr>
+                        <w:t xml:space="preserve"> </w:t>
+                      </w:r>
+                      <w:proofErr w:type="spellStart"/>
+                      <w:r>
+                        <w:rPr>
+                          <w:rFonts w:ascii="Nyala" w:hAnsi="Nyala"/>
+                          <w:color w:val="C0504D" w:themeColor="accent2"/>
+                          <w:sz w:val="12"/>
+                        </w:rPr>
+                        <w:t>ወይ</w:t>
+                      </w:r>
+                      <w:proofErr w:type="spellEnd"/>
+                      <w:r>
+                        <w:rPr>
+                          <w:rFonts w:ascii="Nyala" w:hAnsi="Nyala"/>
+                          <w:color w:val="C0504D" w:themeColor="accent2"/>
+                          <w:sz w:val="12"/>
+                        </w:rPr>
+                        <w:t xml:space="preserve"> </w:t>
+                      </w:r>
+                      <w:proofErr w:type="spellStart"/>
+                      <w:r>
+                        <w:rPr>
+                          <w:rFonts w:ascii="Nyala" w:hAnsi="Nyala"/>
+                          <w:color w:val="C0504D" w:themeColor="accent2"/>
+                          <w:sz w:val="12"/>
+                        </w:rPr>
+                        <w:t>ብሕእንቲ</w:t>
+                      </w:r>
+                      <w:proofErr w:type="spellEnd"/>
+                      <w:r>
+                        <w:rPr>
+                          <w:rFonts w:ascii="Nyala" w:hAnsi="Nyala"/>
+                          <w:color w:val="C0504D" w:themeColor="accent2"/>
+                          <w:sz w:val="12"/>
+                        </w:rPr>
+                        <w:t xml:space="preserve"> class </w:t>
+                      </w:r>
+                      <w:proofErr w:type="spellStart"/>
+                      <w:r>
+                        <w:rPr>
+                          <w:rFonts w:ascii="Nyala" w:hAnsi="Nyala"/>
+                          <w:color w:val="C0504D" w:themeColor="accent2"/>
+                          <w:sz w:val="12"/>
+                        </w:rPr>
+                        <w:t>እንድሕር</w:t>
+                      </w:r>
+                      <w:proofErr w:type="spellEnd"/>
+                      <w:r>
+                        <w:rPr>
+                          <w:rFonts w:ascii="Nyala" w:hAnsi="Nyala"/>
+                          <w:color w:val="C0504D" w:themeColor="accent2"/>
+                          <w:sz w:val="12"/>
+                        </w:rPr>
+                        <w:t xml:space="preserve"> </w:t>
+                      </w:r>
+                      <w:proofErr w:type="spellStart"/>
+                      <w:r>
+                        <w:rPr>
+                          <w:rFonts w:ascii="Nyala" w:hAnsi="Nyala"/>
+                          <w:color w:val="C0504D" w:themeColor="accent2"/>
+                          <w:sz w:val="12"/>
+                        </w:rPr>
+                        <w:t>ክንጽውዕም</w:t>
+                      </w:r>
+                      <w:proofErr w:type="spellEnd"/>
+                      <w:r>
+                        <w:rPr>
+                          <w:rFonts w:ascii="Nyala" w:hAnsi="Nyala"/>
+                          <w:color w:val="C0504D" w:themeColor="accent2"/>
+                          <w:sz w:val="12"/>
+                        </w:rPr>
+                        <w:t xml:space="preserve"> </w:t>
+                      </w:r>
+                      <w:proofErr w:type="spellStart"/>
+                      <w:r>
+                        <w:rPr>
+                          <w:rFonts w:ascii="Nyala" w:hAnsi="Nyala"/>
+                          <w:color w:val="C0504D" w:themeColor="accent2"/>
+                          <w:sz w:val="12"/>
+                        </w:rPr>
+                        <w:t>ደሊና</w:t>
+                      </w:r>
+                      <w:proofErr w:type="spellEnd"/>
+                      <w:r>
+                        <w:rPr>
+                          <w:rFonts w:ascii="Nyala" w:hAnsi="Nyala"/>
+                          <w:color w:val="C0504D" w:themeColor="accent2"/>
+                          <w:sz w:val="12"/>
+                        </w:rPr>
+                        <w:t xml:space="preserve">፣ </w:t>
+                      </w:r>
+                      <w:proofErr w:type="spellStart"/>
+                      <w:r>
+                        <w:rPr>
+                          <w:rFonts w:ascii="Nyala" w:hAnsi="Nyala"/>
+                          <w:color w:val="C0504D" w:themeColor="accent2"/>
+                          <w:sz w:val="12"/>
+                        </w:rPr>
+                        <w:t>ከዚ</w:t>
+                      </w:r>
+                      <w:proofErr w:type="spellEnd"/>
+                      <w:r>
+                        <w:rPr>
+                          <w:rFonts w:ascii="Nyala" w:hAnsi="Nyala"/>
+                          <w:color w:val="C0504D" w:themeColor="accent2"/>
+                          <w:sz w:val="12"/>
+                        </w:rPr>
+                        <w:t xml:space="preserve"> </w:t>
+                      </w:r>
+                      <w:proofErr w:type="spellStart"/>
+                      <w:r>
+                        <w:rPr>
+                          <w:rFonts w:ascii="Nyala" w:hAnsi="Nyala"/>
+                          <w:color w:val="C0504D" w:themeColor="accent2"/>
+                          <w:sz w:val="12"/>
+                        </w:rPr>
+                        <w:t>ክንጥቀም</w:t>
+                      </w:r>
+                      <w:proofErr w:type="spellEnd"/>
+                      <w:r>
+                        <w:rPr>
+                          <w:rFonts w:ascii="Nyala" w:hAnsi="Nyala"/>
+                          <w:color w:val="C0504D" w:themeColor="accent2"/>
+                          <w:sz w:val="12"/>
+                        </w:rPr>
+                        <w:t xml:space="preserve"> </w:t>
+                      </w:r>
+                      <w:proofErr w:type="spellStart"/>
+                      <w:r>
+                        <w:rPr>
+                          <w:rFonts w:ascii="Nyala" w:hAnsi="Nyala"/>
+                          <w:color w:val="C0504D" w:themeColor="accent2"/>
+                          <w:sz w:val="12"/>
+                        </w:rPr>
+                        <w:t>ንኽእል</w:t>
+                      </w:r>
+                      <w:proofErr w:type="spellEnd"/>
+                      <w:r>
+                        <w:rPr>
+                          <w:rFonts w:ascii="Nyala" w:hAnsi="Nyala"/>
+                          <w:color w:val="C0504D" w:themeColor="accent2"/>
+                          <w:sz w:val="12"/>
+                        </w:rPr>
+                        <w:t xml:space="preserve"> </w:t>
+                      </w:r>
+                      <w:proofErr w:type="spellStart"/>
+                      <w:r>
+                        <w:rPr>
+                          <w:rFonts w:ascii="Nyala" w:hAnsi="Nyala"/>
+                          <w:color w:val="C0504D" w:themeColor="accent2"/>
+                          <w:sz w:val="12"/>
+                        </w:rPr>
+                        <w:t>ኢና</w:t>
+                      </w:r>
+                      <w:proofErr w:type="spellEnd"/>
+                      <w:r>
+                        <w:rPr>
+                          <w:rFonts w:ascii="Nyala" w:hAnsi="Nyala"/>
+                          <w:color w:val="C0504D" w:themeColor="accent2"/>
+                          <w:sz w:val="12"/>
+                        </w:rPr>
+                        <w:t>።</w:t>
                       </w:r>
                     </w:p>
                   </w:txbxContent>
@@ -1530,12 +2068,101 @@
                           <w:sz w:val="12"/>
                         </w:rPr>
                       </w:pPr>
-                      <w:r>
-                        <w:rPr>
-                          <w:rFonts w:ascii="Nyala" w:hAnsi="Nyala"/>
-                          <w:sz w:val="12"/>
-                        </w:rPr>
-                        <w:t xml:space="preserve">ናብ div እንደ ኣተና ክንመጽእ ከለና፣ </w:t>
+                      <w:proofErr w:type="spellStart"/>
+                      <w:r>
+                        <w:rPr>
+                          <w:rFonts w:ascii="Nyala" w:hAnsi="Nyala"/>
+                          <w:sz w:val="12"/>
+                        </w:rPr>
+                        <w:t>ናብ</w:t>
+                      </w:r>
+                      <w:proofErr w:type="spellEnd"/>
+                      <w:r>
+                        <w:rPr>
+                          <w:rFonts w:ascii="Nyala" w:hAnsi="Nyala"/>
+                          <w:sz w:val="12"/>
+                        </w:rPr>
+                        <w:t xml:space="preserve"> </w:t>
+                      </w:r>
+                      <w:proofErr w:type="gramStart"/>
+                      <w:r>
+                        <w:rPr>
+                          <w:rFonts w:ascii="Nyala" w:hAnsi="Nyala"/>
+                          <w:sz w:val="12"/>
+                        </w:rPr>
+                        <w:t>div</w:t>
+                      </w:r>
+                      <w:proofErr w:type="gramEnd"/>
+                      <w:r>
+                        <w:rPr>
+                          <w:rFonts w:ascii="Nyala" w:hAnsi="Nyala"/>
+                          <w:sz w:val="12"/>
+                        </w:rPr>
+                        <w:t xml:space="preserve"> </w:t>
+                      </w:r>
+                      <w:proofErr w:type="spellStart"/>
+                      <w:r>
+                        <w:rPr>
+                          <w:rFonts w:ascii="Nyala" w:hAnsi="Nyala"/>
+                          <w:sz w:val="12"/>
+                        </w:rPr>
+                        <w:t>እንደ</w:t>
+                      </w:r>
+                      <w:proofErr w:type="spellEnd"/>
+                      <w:r>
+                        <w:rPr>
+                          <w:rFonts w:ascii="Nyala" w:hAnsi="Nyala"/>
+                          <w:sz w:val="12"/>
+                        </w:rPr>
+                        <w:t xml:space="preserve"> </w:t>
+                      </w:r>
+                      <w:proofErr w:type="spellStart"/>
+                      <w:r>
+                        <w:rPr>
+                          <w:rFonts w:ascii="Nyala" w:hAnsi="Nyala"/>
+                          <w:sz w:val="12"/>
+                        </w:rPr>
+                        <w:t>ኣተና</w:t>
+                      </w:r>
+                      <w:proofErr w:type="spellEnd"/>
+                      <w:r>
+                        <w:rPr>
+                          <w:rFonts w:ascii="Nyala" w:hAnsi="Nyala"/>
+                          <w:sz w:val="12"/>
+                        </w:rPr>
+                        <w:t xml:space="preserve"> </w:t>
+                      </w:r>
+                      <w:proofErr w:type="spellStart"/>
+                      <w:r>
+                        <w:rPr>
+                          <w:rFonts w:ascii="Nyala" w:hAnsi="Nyala"/>
+                          <w:sz w:val="12"/>
+                        </w:rPr>
+                        <w:t>ክንመጽእ</w:t>
+                      </w:r>
+                      <w:proofErr w:type="spellEnd"/>
+                      <w:r>
+                        <w:rPr>
+                          <w:rFonts w:ascii="Nyala" w:hAnsi="Nyala"/>
+                          <w:sz w:val="12"/>
+                        </w:rPr>
+                        <w:t xml:space="preserve"> </w:t>
+                      </w:r>
+                      <w:proofErr w:type="spellStart"/>
+                      <w:r>
+                        <w:rPr>
+                          <w:rFonts w:ascii="Nyala" w:hAnsi="Nyala"/>
+                          <w:sz w:val="12"/>
+                        </w:rPr>
+                        <w:t>ከለና</w:t>
+                      </w:r>
+                      <w:proofErr w:type="spellEnd"/>
+                      <w:r>
+                        <w:rPr>
+                          <w:rFonts w:ascii="Nyala" w:hAnsi="Nyala"/>
+                          <w:sz w:val="12"/>
+                        </w:rPr>
+                        <w:t xml:space="preserve">፣ </w:t>
                       </w:r>
                       <w:r>
                         <w:rPr>
@@ -1549,7 +2176,87 @@
                           <w:rFonts w:ascii="Nyala" w:hAnsi="Nyala"/>
                           <w:sz w:val="12"/>
                         </w:rPr>
-                        <w:t xml:space="preserve"> እንዳ ኽዕና ንመጽእ ማለት። እዩ።</w:t>
+                        <w:t xml:space="preserve"> </w:t>
+                      </w:r>
+                      <w:proofErr w:type="spellStart"/>
+                      <w:r>
+                        <w:rPr>
+                          <w:rFonts w:ascii="Nyala" w:hAnsi="Nyala"/>
+                          <w:sz w:val="12"/>
+                        </w:rPr>
+                        <w:t>እንዳ</w:t>
+                      </w:r>
+                      <w:proofErr w:type="spellEnd"/>
+                      <w:r>
+                        <w:rPr>
+                          <w:rFonts w:ascii="Nyala" w:hAnsi="Nyala"/>
+                          <w:sz w:val="12"/>
+                        </w:rPr>
+                        <w:t xml:space="preserve"> </w:t>
+                      </w:r>
+                      <w:proofErr w:type="spellStart"/>
+                      <w:r>
+                        <w:rPr>
+                          <w:rFonts w:ascii="Nyala" w:hAnsi="Nyala"/>
+                          <w:sz w:val="12"/>
+                        </w:rPr>
+                        <w:t>ኽዕና</w:t>
+                      </w:r>
+                      <w:proofErr w:type="spellEnd"/>
+                      <w:r>
+                        <w:rPr>
+                          <w:rFonts w:ascii="Nyala" w:hAnsi="Nyala"/>
+                          <w:sz w:val="12"/>
+                        </w:rPr>
+                        <w:t xml:space="preserve"> </w:t>
+                      </w:r>
+                      <w:proofErr w:type="spellStart"/>
+                      <w:r>
+                        <w:rPr>
+                          <w:rFonts w:ascii="Nyala" w:hAnsi="Nyala"/>
+                          <w:sz w:val="12"/>
+                        </w:rPr>
+                        <w:t>ንመጽእ</w:t>
+                      </w:r>
+                      <w:proofErr w:type="spellEnd"/>
+                      <w:r>
+                        <w:rPr>
+                          <w:rFonts w:ascii="Nyala" w:hAnsi="Nyala"/>
+                          <w:sz w:val="12"/>
+                        </w:rPr>
+                        <w:t xml:space="preserve"> </w:t>
+                      </w:r>
+                      <w:proofErr w:type="spellStart"/>
+                      <w:r>
+                        <w:rPr>
+                          <w:rFonts w:ascii="Nyala" w:hAnsi="Nyala"/>
+                          <w:sz w:val="12"/>
+                        </w:rPr>
+                        <w:t>ማለት</w:t>
+                      </w:r>
+                      <w:proofErr w:type="spellEnd"/>
+                      <w:r>
+                        <w:rPr>
+                          <w:rFonts w:ascii="Nyala" w:hAnsi="Nyala"/>
+                          <w:sz w:val="12"/>
+                        </w:rPr>
+                        <w:t xml:space="preserve">። </w:t>
+                      </w:r>
+                      <w:proofErr w:type="spellStart"/>
+                      <w:r>
+                        <w:rPr>
+                          <w:rFonts w:ascii="Nyala" w:hAnsi="Nyala"/>
+                          <w:sz w:val="12"/>
+                        </w:rPr>
+                        <w:t>እዩ</w:t>
+                      </w:r>
+                      <w:proofErr w:type="spellEnd"/>
+                      <w:r>
+                        <w:rPr>
+                          <w:rFonts w:ascii="Nyala" w:hAnsi="Nyala"/>
+                          <w:sz w:val="12"/>
+                        </w:rPr>
+                        <w:t>።</w:t>
                       </w:r>
                     </w:p>
                   </w:txbxContent>
@@ -2582,15 +3289,43 @@
                           <w:color w:val="4F81BD" w:themeColor="accent1"/>
                           <w:sz w:val="12"/>
                         </w:rPr>
-                        <w:t xml:space="preserve">Semantic ክመይ class </w:t>
-                      </w:r>
+                        <w:t xml:space="preserve">Semantic </w:t>
+                      </w:r>
+                      <w:proofErr w:type="spellStart"/>
                       <w:r>
                         <w:rPr>
                           <w:rFonts w:ascii="Nyala" w:hAnsi="Nyala"/>
                           <w:color w:val="4F81BD" w:themeColor="accent1"/>
                           <w:sz w:val="12"/>
                         </w:rPr>
-                        <w:t>ንጥቀመሎም።</w:t>
+                        <w:t>ክመይ</w:t>
+                      </w:r>
+                      <w:proofErr w:type="spellEnd"/>
+                      <w:r>
+                        <w:rPr>
+                          <w:rFonts w:ascii="Nyala" w:hAnsi="Nyala"/>
+                          <w:color w:val="4F81BD" w:themeColor="accent1"/>
+                          <w:sz w:val="12"/>
+                        </w:rPr>
+                        <w:t xml:space="preserve"> class </w:t>
+                      </w:r>
+                      <w:proofErr w:type="spellStart"/>
+                      <w:r>
+                        <w:rPr>
+                          <w:rFonts w:ascii="Nyala" w:hAnsi="Nyala"/>
+                          <w:color w:val="4F81BD" w:themeColor="accent1"/>
+                          <w:sz w:val="12"/>
+                        </w:rPr>
+                        <w:t>ንጥቀመሎም</w:t>
+                      </w:r>
+                      <w:proofErr w:type="spellEnd"/>
+                      <w:r>
+                        <w:rPr>
+                          <w:rFonts w:ascii="Nyala" w:hAnsi="Nyala"/>
+                          <w:color w:val="4F81BD" w:themeColor="accent1"/>
+                          <w:sz w:val="12"/>
+                        </w:rPr>
+                        <w:t>።</w:t>
                       </w:r>
                     </w:p>
                   </w:txbxContent>
@@ -3624,13 +4359,95 @@
                           <w:sz w:val="12"/>
                         </w:rPr>
                       </w:pPr>
+                      <w:proofErr w:type="spellStart"/>
                       <w:r>
                         <w:rPr>
                           <w:rFonts w:ascii="Nyala" w:hAnsi="Nyala"/>
                           <w:color w:val="31849B" w:themeColor="accent5" w:themeShade="BF"/>
                           <w:sz w:val="12"/>
                         </w:rPr>
-                        <w:t>ኣብ ኩሎ ዘይቅየር፣  ቀድማይ ሕጊ።</w:t>
+                        <w:t>ኣብ</w:t>
+                      </w:r>
+                      <w:proofErr w:type="spellEnd"/>
+                      <w:r>
+                        <w:rPr>
+                          <w:rFonts w:ascii="Nyala" w:hAnsi="Nyala"/>
+                          <w:color w:val="31849B" w:themeColor="accent5" w:themeShade="BF"/>
+                          <w:sz w:val="12"/>
+                        </w:rPr>
+                        <w:t xml:space="preserve"> </w:t>
+                      </w:r>
+                      <w:proofErr w:type="spellStart"/>
+                      <w:r>
+                        <w:rPr>
+                          <w:rFonts w:ascii="Nyala" w:hAnsi="Nyala"/>
+                          <w:color w:val="31849B" w:themeColor="accent5" w:themeShade="BF"/>
+                          <w:sz w:val="12"/>
+                        </w:rPr>
+                        <w:t>ኩሎ</w:t>
+                      </w:r>
+                      <w:proofErr w:type="spellEnd"/>
+                      <w:r>
+                        <w:rPr>
+                          <w:rFonts w:ascii="Nyala" w:hAnsi="Nyala"/>
+                          <w:color w:val="31849B" w:themeColor="accent5" w:themeShade="BF"/>
+                          <w:sz w:val="12"/>
+                        </w:rPr>
+                        <w:t xml:space="preserve"> </w:t>
+                      </w:r>
+                      <w:proofErr w:type="spellStart"/>
+                      <w:r>
+                        <w:rPr>
+                          <w:rFonts w:ascii="Nyala" w:hAnsi="Nyala"/>
+                          <w:color w:val="31849B" w:themeColor="accent5" w:themeShade="BF"/>
+                          <w:sz w:val="12"/>
+                        </w:rPr>
+                        <w:t>ዘይቅየር</w:t>
+                      </w:r>
+                      <w:proofErr w:type="spellEnd"/>
+                      <w:r>
+                        <w:rPr>
+                          <w:rFonts w:ascii="Nyala" w:hAnsi="Nyala"/>
+                          <w:color w:val="31849B" w:themeColor="accent5" w:themeShade="BF"/>
+                          <w:sz w:val="12"/>
+                        </w:rPr>
+                        <w:t xml:space="preserve">፣  </w:t>
+                      </w:r>
+                      <w:proofErr w:type="spellStart"/>
+                      <w:r>
+                        <w:rPr>
+                          <w:rFonts w:ascii="Nyala" w:hAnsi="Nyala"/>
+                          <w:color w:val="31849B" w:themeColor="accent5" w:themeShade="BF"/>
+                          <w:sz w:val="12"/>
+                        </w:rPr>
+                        <w:t>ቀድማይ</w:t>
+                      </w:r>
+                      <w:proofErr w:type="spellEnd"/>
+                      <w:r>
+                        <w:rPr>
+                          <w:rFonts w:ascii="Nyala" w:hAnsi="Nyala"/>
+                          <w:color w:val="31849B" w:themeColor="accent5" w:themeShade="BF"/>
+                          <w:sz w:val="12"/>
+                        </w:rPr>
+                        <w:t xml:space="preserve"> </w:t>
+                      </w:r>
+                      <w:proofErr w:type="spellStart"/>
+                      <w:r>
+                        <w:rPr>
+                          <w:rFonts w:ascii="Nyala" w:hAnsi="Nyala"/>
+                          <w:color w:val="31849B" w:themeColor="accent5" w:themeShade="BF"/>
+                          <w:sz w:val="12"/>
+                        </w:rPr>
+                        <w:t>ሕጊ</w:t>
+                      </w:r>
+                      <w:proofErr w:type="spellEnd"/>
+                      <w:r>
+                        <w:rPr>
+                          <w:rFonts w:ascii="Nyala" w:hAnsi="Nyala"/>
+                          <w:color w:val="31849B" w:themeColor="accent5" w:themeShade="BF"/>
+                          <w:sz w:val="12"/>
+                        </w:rPr>
+                        <w:t>።</w:t>
                       </w:r>
                     </w:p>
                   </w:txbxContent>
@@ -4268,20 +5085,58 @@
                           <w:sz w:val="12"/>
                         </w:rPr>
                       </w:pPr>
+                      <w:proofErr w:type="spellStart"/>
                       <w:r>
                         <w:rPr>
                           <w:rFonts w:ascii="Nyala" w:hAnsi="Nyala"/>
                           <w:color w:val="FF0000"/>
                           <w:sz w:val="12"/>
                         </w:rPr>
-                        <w:t>እዚ ኣበይ ኣለና</w:t>
-                      </w:r>
+                        <w:t>እዚ</w:t>
+                      </w:r>
+                      <w:proofErr w:type="spellEnd"/>
                       <w:r>
                         <w:rPr>
                           <w:rFonts w:ascii="Nyala" w:hAnsi="Nyala"/>
                           <w:color w:val="FF0000"/>
                           <w:sz w:val="12"/>
                         </w:rPr>
+                        <w:t xml:space="preserve"> </w:t>
+                      </w:r>
+                      <w:proofErr w:type="spellStart"/>
+                      <w:r>
+                        <w:rPr>
+                          <w:rFonts w:ascii="Nyala" w:hAnsi="Nyala"/>
+                          <w:color w:val="FF0000"/>
+                          <w:sz w:val="12"/>
+                        </w:rPr>
+                        <w:t>ኣበይ</w:t>
+                      </w:r>
+                      <w:proofErr w:type="spellEnd"/>
+                      <w:r>
+                        <w:rPr>
+                          <w:rFonts w:ascii="Nyala" w:hAnsi="Nyala"/>
+                          <w:color w:val="FF0000"/>
+                          <w:sz w:val="12"/>
+                        </w:rPr>
+                        <w:t xml:space="preserve"> </w:t>
+                      </w:r>
+                      <w:proofErr w:type="spellStart"/>
+                      <w:r>
+                        <w:rPr>
+                          <w:rFonts w:ascii="Nyala" w:hAnsi="Nyala"/>
+                          <w:color w:val="FF0000"/>
+                          <w:sz w:val="12"/>
+                        </w:rPr>
+                        <w:t>ኣለና</w:t>
+                      </w:r>
+                      <w:proofErr w:type="spellEnd"/>
+                      <w:r>
+                        <w:rPr>
+                          <w:rFonts w:ascii="Nyala" w:hAnsi="Nyala"/>
+                          <w:color w:val="FF0000"/>
+                          <w:sz w:val="12"/>
+                        </w:rPr>
                         <w:t>፣</w:t>
                       </w:r>
                       <w:r>
@@ -4292,13 +5147,167 @@
                         </w:rPr>
                         <w:t xml:space="preserve"> </w:t>
                       </w:r>
+                      <w:proofErr w:type="spellStart"/>
                       <w:r>
                         <w:rPr>
                           <w:rFonts w:ascii="Nyala" w:hAnsi="Nyala"/>
                           <w:color w:val="FF0000"/>
                           <w:sz w:val="12"/>
                         </w:rPr>
-                        <w:t>እቲ ፈለግ ይህልወልና፣ ኣይንጠፍእን ኢና/ ተጠፊንና ድማ ብቀሊሉ ንምለስ።</w:t>
+                        <w:t>እቲ</w:t>
+                      </w:r>
+                      <w:proofErr w:type="spellEnd"/>
+                      <w:r>
+                        <w:rPr>
+                          <w:rFonts w:ascii="Nyala" w:hAnsi="Nyala"/>
+                          <w:color w:val="FF0000"/>
+                          <w:sz w:val="12"/>
+                        </w:rPr>
+                        <w:t xml:space="preserve"> </w:t>
+                      </w:r>
+                      <w:proofErr w:type="spellStart"/>
+                      <w:r>
+                        <w:rPr>
+                          <w:rFonts w:ascii="Nyala" w:hAnsi="Nyala"/>
+                          <w:color w:val="FF0000"/>
+                          <w:sz w:val="12"/>
+                        </w:rPr>
+                        <w:t>ፈለግ</w:t>
+                      </w:r>
+                      <w:proofErr w:type="spellEnd"/>
+                      <w:r>
+                        <w:rPr>
+                          <w:rFonts w:ascii="Nyala" w:hAnsi="Nyala"/>
+                          <w:color w:val="FF0000"/>
+                          <w:sz w:val="12"/>
+                        </w:rPr>
+                        <w:t xml:space="preserve"> </w:t>
+                      </w:r>
+                      <w:proofErr w:type="spellStart"/>
+                      <w:r>
+                        <w:rPr>
+                          <w:rFonts w:ascii="Nyala" w:hAnsi="Nyala"/>
+                          <w:color w:val="FF0000"/>
+                          <w:sz w:val="12"/>
+                        </w:rPr>
+                        <w:t>ይህልወልና</w:t>
+                      </w:r>
+                      <w:proofErr w:type="spellEnd"/>
+                      <w:r>
+                        <w:rPr>
+                          <w:rFonts w:ascii="Nyala" w:hAnsi="Nyala"/>
+                          <w:color w:val="FF0000"/>
+                          <w:sz w:val="12"/>
+                        </w:rPr>
+                        <w:t xml:space="preserve">፣ </w:t>
+                      </w:r>
+                      <w:proofErr w:type="spellStart"/>
+                      <w:r>
+                        <w:rPr>
+                          <w:rFonts w:ascii="Nyala" w:hAnsi="Nyala"/>
+                          <w:color w:val="FF0000"/>
+                          <w:sz w:val="12"/>
+                        </w:rPr>
+                        <w:t>ኣይንጠፍእን</w:t>
+                      </w:r>
+                      <w:proofErr w:type="spellEnd"/>
+                      <w:r>
+                        <w:rPr>
+                          <w:rFonts w:ascii="Nyala" w:hAnsi="Nyala"/>
+                          <w:color w:val="FF0000"/>
+                          <w:sz w:val="12"/>
+                        </w:rPr>
+                        <w:t xml:space="preserve"> </w:t>
+                      </w:r>
+                      <w:proofErr w:type="spellStart"/>
+                      <w:r>
+                        <w:rPr>
+                          <w:rFonts w:ascii="Nyala" w:hAnsi="Nyala"/>
+                          <w:color w:val="FF0000"/>
+                          <w:sz w:val="12"/>
+                        </w:rPr>
+                        <w:t>ኢና</w:t>
+                      </w:r>
+                      <w:proofErr w:type="spellEnd"/>
+                      <w:r>
+                        <w:rPr>
+                          <w:rFonts w:ascii="Nyala" w:hAnsi="Nyala"/>
+                          <w:color w:val="FF0000"/>
+                          <w:sz w:val="12"/>
+                        </w:rPr>
+                        <w:t xml:space="preserve">/ </w:t>
+                      </w:r>
+                      <w:proofErr w:type="spellStart"/>
+                      <w:r>
+                        <w:rPr>
+                          <w:rFonts w:ascii="Nyala" w:hAnsi="Nyala"/>
+                          <w:color w:val="FF0000"/>
+                          <w:sz w:val="12"/>
+                        </w:rPr>
+                        <w:t>ተጠፊንና</w:t>
+                      </w:r>
+                      <w:proofErr w:type="spellEnd"/>
+                      <w:r>
+                        <w:rPr>
+                          <w:rFonts w:ascii="Nyala" w:hAnsi="Nyala"/>
+                          <w:color w:val="FF0000"/>
+                          <w:sz w:val="12"/>
+                        </w:rPr>
+                        <w:t xml:space="preserve"> </w:t>
+                      </w:r>
+                      <w:proofErr w:type="spellStart"/>
+                      <w:r>
+                        <w:rPr>
+                          <w:rFonts w:ascii="Nyala" w:hAnsi="Nyala"/>
+                          <w:color w:val="FF0000"/>
+                          <w:sz w:val="12"/>
+                        </w:rPr>
+                        <w:t>ድማ</w:t>
+                      </w:r>
+                      <w:proofErr w:type="spellEnd"/>
+                      <w:r>
+                        <w:rPr>
+                          <w:rFonts w:ascii="Nyala" w:hAnsi="Nyala"/>
+                          <w:color w:val="FF0000"/>
+                          <w:sz w:val="12"/>
+                        </w:rPr>
+                        <w:t xml:space="preserve"> </w:t>
+                      </w:r>
+                      <w:proofErr w:type="spellStart"/>
+                      <w:r>
+                        <w:rPr>
+                          <w:rFonts w:ascii="Nyala" w:hAnsi="Nyala"/>
+                          <w:color w:val="FF0000"/>
+                          <w:sz w:val="12"/>
+                        </w:rPr>
+                        <w:t>ብቀሊሉ</w:t>
+                      </w:r>
+                      <w:proofErr w:type="spellEnd"/>
+                      <w:r>
+                        <w:rPr>
+                          <w:rFonts w:ascii="Nyala" w:hAnsi="Nyala"/>
+                          <w:color w:val="FF0000"/>
+                          <w:sz w:val="12"/>
+                        </w:rPr>
+                        <w:t xml:space="preserve"> </w:t>
+                      </w:r>
+                      <w:proofErr w:type="spellStart"/>
+                      <w:r>
+                        <w:rPr>
+                          <w:rFonts w:ascii="Nyala" w:hAnsi="Nyala"/>
+                          <w:color w:val="FF0000"/>
+                          <w:sz w:val="12"/>
+                        </w:rPr>
+                        <w:t>ንምለስ</w:t>
+                      </w:r>
+                      <w:proofErr w:type="spellEnd"/>
+                      <w:r>
+                        <w:rPr>
+                          <w:rFonts w:ascii="Nyala" w:hAnsi="Nyala"/>
+                          <w:color w:val="FF0000"/>
+                          <w:sz w:val="12"/>
+                        </w:rPr>
+                        <w:t>።</w:t>
                       </w:r>
                     </w:p>
                   </w:txbxContent>
@@ -4601,13 +5610,149 @@
                           <w:sz w:val="12"/>
                         </w:rPr>
                       </w:pPr>
+                      <w:proofErr w:type="spellStart"/>
                       <w:r>
                         <w:rPr>
                           <w:rFonts w:ascii="Nyala" w:hAnsi="Nyala"/>
                           <w:color w:val="4F81BD" w:themeColor="accent1"/>
                           <w:sz w:val="12"/>
                         </w:rPr>
-                        <w:t>ድሕሪኦም ዘለዉ ድማ፣ ከከም መስርዕም ዘለዉ ገርና፣ ንኸይድ።</w:t>
+                        <w:t>ድሕሪኦም</w:t>
+                      </w:r>
+                      <w:proofErr w:type="spellEnd"/>
+                      <w:r>
+                        <w:rPr>
+                          <w:rFonts w:ascii="Nyala" w:hAnsi="Nyala"/>
+                          <w:color w:val="4F81BD" w:themeColor="accent1"/>
+                          <w:sz w:val="12"/>
+                        </w:rPr>
+                        <w:t xml:space="preserve"> </w:t>
+                      </w:r>
+                      <w:proofErr w:type="spellStart"/>
+                      <w:r>
+                        <w:rPr>
+                          <w:rFonts w:ascii="Nyala" w:hAnsi="Nyala"/>
+                          <w:color w:val="4F81BD" w:themeColor="accent1"/>
+                          <w:sz w:val="12"/>
+                        </w:rPr>
+                        <w:t>ዘለዉ</w:t>
+                      </w:r>
+                      <w:proofErr w:type="spellEnd"/>
+                      <w:r>
+                        <w:rPr>
+                          <w:rFonts w:ascii="Nyala" w:hAnsi="Nyala"/>
+                          <w:color w:val="4F81BD" w:themeColor="accent1"/>
+                          <w:sz w:val="12"/>
+                        </w:rPr>
+                        <w:t xml:space="preserve"> </w:t>
+                      </w:r>
+                      <w:proofErr w:type="spellStart"/>
+                      <w:r>
+                        <w:rPr>
+                          <w:rFonts w:ascii="Nyala" w:hAnsi="Nyala"/>
+                          <w:color w:val="4F81BD" w:themeColor="accent1"/>
+                          <w:sz w:val="12"/>
+                        </w:rPr>
+                        <w:t>ድማ</w:t>
+                      </w:r>
+                      <w:proofErr w:type="spellEnd"/>
+                      <w:r>
+                        <w:rPr>
+                          <w:rFonts w:ascii="Nyala" w:hAnsi="Nyala"/>
+                          <w:color w:val="4F81BD" w:themeColor="accent1"/>
+                          <w:sz w:val="12"/>
+                        </w:rPr>
+                        <w:t xml:space="preserve">፣ </w:t>
+                      </w:r>
+                      <w:proofErr w:type="spellStart"/>
+                      <w:r>
+                        <w:rPr>
+                          <w:rFonts w:ascii="Nyala" w:hAnsi="Nyala"/>
+                          <w:color w:val="4F81BD" w:themeColor="accent1"/>
+                          <w:sz w:val="12"/>
+                        </w:rPr>
+                        <w:t>ከከም</w:t>
+                      </w:r>
+                      <w:proofErr w:type="spellEnd"/>
+                      <w:r>
+                        <w:rPr>
+                          <w:rFonts w:ascii="Nyala" w:hAnsi="Nyala"/>
+                          <w:color w:val="4F81BD" w:themeColor="accent1"/>
+                          <w:sz w:val="12"/>
+                        </w:rPr>
+                        <w:t xml:space="preserve"> </w:t>
+                      </w:r>
+                      <w:proofErr w:type="spellStart"/>
+                      <w:r>
+                        <w:rPr>
+                          <w:rFonts w:ascii="Nyala" w:hAnsi="Nyala"/>
+                          <w:color w:val="4F81BD" w:themeColor="accent1"/>
+                          <w:sz w:val="12"/>
+                        </w:rPr>
+                        <w:t>መስርዕም</w:t>
+                      </w:r>
+                      <w:proofErr w:type="spellEnd"/>
+                      <w:r>
+                        <w:rPr>
+                          <w:rFonts w:ascii="Nyala" w:hAnsi="Nyala"/>
+                          <w:color w:val="4F81BD" w:themeColor="accent1"/>
+                          <w:sz w:val="12"/>
+                        </w:rPr>
+                        <w:t xml:space="preserve"> </w:t>
+                      </w:r>
+                      <w:proofErr w:type="spellStart"/>
+                      <w:r>
+                        <w:rPr>
+                          <w:rFonts w:ascii="Nyala" w:hAnsi="Nyala"/>
+                          <w:color w:val="4F81BD" w:themeColor="accent1"/>
+                          <w:sz w:val="12"/>
+                        </w:rPr>
+                        <w:t>ዘለዉ</w:t>
+                      </w:r>
+                      <w:proofErr w:type="spellEnd"/>
+                      <w:r>
+                        <w:rPr>
+                          <w:rFonts w:ascii="Nyala" w:hAnsi="Nyala"/>
+                          <w:color w:val="4F81BD" w:themeColor="accent1"/>
+                          <w:sz w:val="12"/>
+                        </w:rPr>
+                        <w:t xml:space="preserve"> </w:t>
+                      </w:r>
+                      <w:proofErr w:type="spellStart"/>
+                      <w:r>
+                        <w:rPr>
+                          <w:rFonts w:ascii="Nyala" w:hAnsi="Nyala"/>
+                          <w:color w:val="4F81BD" w:themeColor="accent1"/>
+                          <w:sz w:val="12"/>
+                        </w:rPr>
+                        <w:t>ገርና</w:t>
+                      </w:r>
+                      <w:proofErr w:type="spellEnd"/>
+                      <w:r>
+                        <w:rPr>
+                          <w:rFonts w:ascii="Nyala" w:hAnsi="Nyala"/>
+                          <w:color w:val="4F81BD" w:themeColor="accent1"/>
+                          <w:sz w:val="12"/>
+                        </w:rPr>
+                        <w:t xml:space="preserve">፣ </w:t>
+                      </w:r>
+                      <w:proofErr w:type="spellStart"/>
+                      <w:r>
+                        <w:rPr>
+                          <w:rFonts w:ascii="Nyala" w:hAnsi="Nyala"/>
+                          <w:color w:val="4F81BD" w:themeColor="accent1"/>
+                          <w:sz w:val="12"/>
+                        </w:rPr>
+                        <w:t>ንኸይድ</w:t>
+                      </w:r>
+                      <w:proofErr w:type="spellEnd"/>
+                      <w:r>
+                        <w:rPr>
+                          <w:rFonts w:ascii="Nyala" w:hAnsi="Nyala"/>
+                          <w:color w:val="4F81BD" w:themeColor="accent1"/>
+                          <w:sz w:val="12"/>
+                        </w:rPr>
+                        <w:t>።</w:t>
                       </w:r>
                     </w:p>
                   </w:txbxContent>
@@ -5308,7 +6453,151 @@
                           <w:color w:val="4F81BD" w:themeColor="accent1"/>
                           <w:sz w:val="12"/>
                         </w:rPr>
-                        <w:t>Comment ክንገድፍ ኣለና፣ ኣበይ በጺሕና እንታይ ኣሎ ድህሪኡ ክንፈልጥ።</w:t>
+                        <w:t xml:space="preserve">Comment </w:t>
+                      </w:r>
+                      <w:proofErr w:type="spellStart"/>
+                      <w:r>
+                        <w:rPr>
+                          <w:rFonts w:ascii="Nyala" w:hAnsi="Nyala"/>
+                          <w:color w:val="4F81BD" w:themeColor="accent1"/>
+                          <w:sz w:val="12"/>
+                        </w:rPr>
+                        <w:t>ክንገድፍ</w:t>
+                      </w:r>
+                      <w:proofErr w:type="spellEnd"/>
+                      <w:r>
+                        <w:rPr>
+                          <w:rFonts w:ascii="Nyala" w:hAnsi="Nyala"/>
+                          <w:color w:val="4F81BD" w:themeColor="accent1"/>
+                          <w:sz w:val="12"/>
+                        </w:rPr>
+                        <w:t xml:space="preserve"> </w:t>
+                      </w:r>
+                      <w:proofErr w:type="spellStart"/>
+                      <w:r>
+                        <w:rPr>
+                          <w:rFonts w:ascii="Nyala" w:hAnsi="Nyala"/>
+                          <w:color w:val="4F81BD" w:themeColor="accent1"/>
+                          <w:sz w:val="12"/>
+                        </w:rPr>
+                        <w:t>ኣለና</w:t>
+                      </w:r>
+                      <w:proofErr w:type="spellEnd"/>
+                      <w:r>
+                        <w:rPr>
+                          <w:rFonts w:ascii="Nyala" w:hAnsi="Nyala"/>
+                          <w:color w:val="4F81BD" w:themeColor="accent1"/>
+                          <w:sz w:val="12"/>
+                        </w:rPr>
+                        <w:t xml:space="preserve">፣ </w:t>
+                      </w:r>
+                      <w:proofErr w:type="spellStart"/>
+                      <w:r>
+                        <w:rPr>
+                          <w:rFonts w:ascii="Nyala" w:hAnsi="Nyala"/>
+                          <w:color w:val="4F81BD" w:themeColor="accent1"/>
+                          <w:sz w:val="12"/>
+                        </w:rPr>
+                        <w:t>ኣበይ</w:t>
+                      </w:r>
+                      <w:proofErr w:type="spellEnd"/>
+                      <w:r>
+                        <w:rPr>
+                          <w:rFonts w:ascii="Nyala" w:hAnsi="Nyala"/>
+                          <w:color w:val="4F81BD" w:themeColor="accent1"/>
+                          <w:sz w:val="12"/>
+                        </w:rPr>
+                        <w:t xml:space="preserve"> </w:t>
+                      </w:r>
+                      <w:proofErr w:type="spellStart"/>
+                      <w:r>
+                        <w:rPr>
+                          <w:rFonts w:ascii="Nyala" w:hAnsi="Nyala"/>
+                          <w:color w:val="4F81BD" w:themeColor="accent1"/>
+                          <w:sz w:val="12"/>
+                        </w:rPr>
+                        <w:t>በጺሕና</w:t>
+                      </w:r>
+                      <w:proofErr w:type="spellEnd"/>
+                      <w:r>
+                        <w:rPr>
+                          <w:rFonts w:ascii="Nyala" w:hAnsi="Nyala"/>
+                          <w:color w:val="4F81BD" w:themeColor="accent1"/>
+                          <w:sz w:val="12"/>
+                        </w:rPr>
+                        <w:t xml:space="preserve"> </w:t>
+                      </w:r>
+                      <w:proofErr w:type="spellStart"/>
+                      <w:r>
+                        <w:rPr>
+                          <w:rFonts w:ascii="Nyala" w:hAnsi="Nyala"/>
+                          <w:color w:val="4F81BD" w:themeColor="accent1"/>
+                          <w:sz w:val="12"/>
+                        </w:rPr>
+                        <w:t>እንታይ</w:t>
+                      </w:r>
+                      <w:proofErr w:type="spellEnd"/>
+                      <w:r>
+                        <w:rPr>
+                          <w:rFonts w:ascii="Nyala" w:hAnsi="Nyala"/>
+                          <w:color w:val="4F81BD" w:themeColor="accent1"/>
+                          <w:sz w:val="12"/>
+                        </w:rPr>
+                        <w:t xml:space="preserve"> </w:t>
+                      </w:r>
+                      <w:proofErr w:type="spellStart"/>
+                      <w:r>
+                        <w:rPr>
+                          <w:rFonts w:ascii="Nyala" w:hAnsi="Nyala"/>
+                          <w:color w:val="4F81BD" w:themeColor="accent1"/>
+                          <w:sz w:val="12"/>
+                        </w:rPr>
+                        <w:t>ኣሎ</w:t>
+                      </w:r>
+                      <w:proofErr w:type="spellEnd"/>
+                      <w:r>
+                        <w:rPr>
+                          <w:rFonts w:ascii="Nyala" w:hAnsi="Nyala"/>
+                          <w:color w:val="4F81BD" w:themeColor="accent1"/>
+                          <w:sz w:val="12"/>
+                        </w:rPr>
+                        <w:t xml:space="preserve"> </w:t>
+                      </w:r>
+                      <w:proofErr w:type="spellStart"/>
+                      <w:r>
+                        <w:rPr>
+                          <w:rFonts w:ascii="Nyala" w:hAnsi="Nyala"/>
+                          <w:color w:val="4F81BD" w:themeColor="accent1"/>
+                          <w:sz w:val="12"/>
+                        </w:rPr>
+                        <w:t>ድህሪኡ</w:t>
+                      </w:r>
+                      <w:proofErr w:type="spellEnd"/>
+                      <w:r>
+                        <w:rPr>
+                          <w:rFonts w:ascii="Nyala" w:hAnsi="Nyala"/>
+                          <w:color w:val="4F81BD" w:themeColor="accent1"/>
+                          <w:sz w:val="12"/>
+                        </w:rPr>
+                        <w:t xml:space="preserve"> </w:t>
+                      </w:r>
+                      <w:proofErr w:type="spellStart"/>
+                      <w:r>
+                        <w:rPr>
+                          <w:rFonts w:ascii="Nyala" w:hAnsi="Nyala"/>
+                          <w:color w:val="4F81BD" w:themeColor="accent1"/>
+                          <w:sz w:val="12"/>
+                        </w:rPr>
+                        <w:t>ክንፈልጥ</w:t>
+                      </w:r>
+                      <w:proofErr w:type="spellEnd"/>
+                      <w:r>
+                        <w:rPr>
+                          <w:rFonts w:ascii="Nyala" w:hAnsi="Nyala"/>
+                          <w:color w:val="4F81BD" w:themeColor="accent1"/>
+                          <w:sz w:val="12"/>
+                        </w:rPr>
+                        <w:t>።</w:t>
                       </w:r>
                     </w:p>
                   </w:txbxContent>
@@ -6142,10 +7431,6 @@
           </mc:Choice>
           <mc:Fallback>
             <w:pict>
-              <v:shapetype id="_x0000_t202" coordsize="21600,21600" o:spt="202" path="m,l,21600r21600,l21600,xe">
-                <v:stroke joinstyle="miter"/>
-                <v:path gradientshapeok="t" o:connecttype="rect"/>
-              </v:shapetype>
               <v:shape id="_x0000_s1034" type="#_x0000_t202" style="position:absolute;left:0;text-align:left;margin-left:247.25pt;margin-top:1.25pt;width:131.5pt;height:50pt;z-index:251701248;visibility:visible;mso-wrap-style:square;mso-width-percent:0;mso-height-percent:0;mso-wrap-distance-left:9pt;mso-wrap-distance-top:0;mso-wrap-distance-right:9pt;mso-wrap-distance-bottom:0;mso-position-horizontal:absolute;mso-position-horizontal-relative:text;mso-position-vertical:absolute;mso-position-vertical-relative:text;mso-width-percent:0;mso-height-percent:0;mso-width-relative:margin;mso-height-relative:margin;v-text-anchor:top" o:gfxdata="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">
                 <v:textbox>
                   <w:txbxContent>
@@ -7861,6 +9146,7 @@
       <w:pPr>
         <w:rPr>
           <w:rFonts w:ascii="Nyala" w:hAnsi="Nyala"/>
+          <w:sz w:val="28"/>
         </w:rPr>
       </w:pPr>
       <w:r>
@@ -7914,26 +9200,618 @@
           <w:rFonts w:ascii="Nyala" w:hAnsi="Nyala"/>
           <w:sz w:val="28"/>
         </w:rPr>
-        <w:t xml:space="preserve"> body max-</w:t>
+        <w:t xml:space="preserve"> body max-wid</w:t>
+      </w:r>
+      <w:r>
+        <w:rPr>
+          <w:rFonts w:ascii="Nyala" w:hAnsi="Nyala"/>
+          <w:sz w:val="28"/>
+        </w:rPr>
+        <w:t xml:space="preserve">th 1500px </w:t>
+      </w:r>
+    </w:p>
+    <w:p>
+      <w:pPr>
+        <w:rPr>
+          <w:rFonts w:ascii="Nyala" w:hAnsi="Nyala"/>
+          <w:sz w:val="28"/>
+        </w:rPr>
+      </w:pPr>
+      <w:r>
+        <w:rPr>
+          <w:rFonts w:ascii="Nyala" w:hAnsi="Nyala"/>
+          <w:sz w:val="28"/>
+        </w:rPr>
+        <w:sym w:font="Wingdings" w:char="F0E0"/>
+      </w:r>
+      <w:proofErr w:type="spellStart"/>
+      <w:r>
+        <w:rPr>
+          <w:rFonts w:ascii="Nyala" w:hAnsi="Nyala"/>
+          <w:sz w:val="28"/>
+        </w:rPr>
+        <w:t>ንጥቀመሉ</w:t>
+      </w:r>
+      <w:proofErr w:type="spellEnd"/>
+      <w:r>
+        <w:rPr>
+          <w:rFonts w:ascii="Nyala" w:hAnsi="Nyala"/>
+          <w:sz w:val="28"/>
+        </w:rPr>
+        <w:t xml:space="preserve"> </w:t>
+      </w:r>
+      <w:proofErr w:type="spellStart"/>
+      <w:r>
+        <w:rPr>
+          <w:rFonts w:ascii="Nyala" w:hAnsi="Nyala"/>
+          <w:sz w:val="28"/>
+        </w:rPr>
+        <w:t>ፎንት</w:t>
+      </w:r>
+      <w:proofErr w:type="spellEnd"/>
+      <w:r>
+        <w:rPr>
+          <w:rFonts w:ascii="Nyala" w:hAnsi="Nyala"/>
+          <w:sz w:val="28"/>
+        </w:rPr>
+        <w:t xml:space="preserve"> font </w:t>
+      </w:r>
+      <w:proofErr w:type="spellStart"/>
+      <w:r>
+        <w:rPr>
+          <w:rFonts w:ascii="Nyala" w:hAnsi="Nyala"/>
+          <w:sz w:val="28"/>
+        </w:rPr>
+        <w:t>እዚ</w:t>
+      </w:r>
+      <w:proofErr w:type="spellEnd"/>
+      <w:r>
+        <w:rPr>
+          <w:rFonts w:ascii="Nyala" w:hAnsi="Nyala"/>
+          <w:sz w:val="28"/>
+        </w:rPr>
+        <w:t xml:space="preserve"> </w:t>
+      </w:r>
+      <w:proofErr w:type="spellStart"/>
+      <w:r>
+        <w:rPr>
+          <w:rFonts w:ascii="Nyala" w:hAnsi="Nyala"/>
+          <w:sz w:val="28"/>
+        </w:rPr>
+        <w:t>ኣብ</w:t>
+      </w:r>
+      <w:proofErr w:type="spellEnd"/>
+      <w:r>
+        <w:rPr>
+          <w:rFonts w:ascii="Nyala" w:hAnsi="Nyala"/>
+          <w:sz w:val="28"/>
+        </w:rPr>
+        <w:t xml:space="preserve"> </w:t>
+      </w:r>
+      <w:proofErr w:type="spellStart"/>
+      <w:r>
+        <w:rPr>
+          <w:rFonts w:ascii="Nyala" w:hAnsi="Nyala"/>
+          <w:sz w:val="28"/>
+        </w:rPr>
+        <w:t>ታሕቲ</w:t>
+      </w:r>
+      <w:proofErr w:type="spellEnd"/>
+      <w:r>
+        <w:rPr>
+          <w:rFonts w:ascii="Nyala" w:hAnsi="Nyala"/>
+          <w:sz w:val="28"/>
+        </w:rPr>
+        <w:t xml:space="preserve"> </w:t>
+      </w:r>
+      <w:proofErr w:type="spellStart"/>
+      <w:r>
+        <w:rPr>
+          <w:rFonts w:ascii="Nyala" w:hAnsi="Nyala"/>
+          <w:sz w:val="28"/>
+        </w:rPr>
+        <w:t>ዘሎ</w:t>
+      </w:r>
+      <w:proofErr w:type="spellEnd"/>
+      <w:r>
+        <w:rPr>
+          <w:rFonts w:ascii="Nyala" w:hAnsi="Nyala"/>
+          <w:sz w:val="28"/>
+        </w:rPr>
+        <w:t xml:space="preserve"> </w:t>
+      </w:r>
+      <w:proofErr w:type="spellStart"/>
+      <w:r>
+        <w:rPr>
+          <w:rFonts w:ascii="Nyala" w:hAnsi="Nyala"/>
+          <w:sz w:val="28"/>
+        </w:rPr>
+        <w:t>እዩ</w:t>
+      </w:r>
+      <w:proofErr w:type="spellEnd"/>
+      <w:r>
+        <w:rPr>
+          <w:rFonts w:ascii="Nyala" w:hAnsi="Nyala"/>
+          <w:sz w:val="28"/>
+        </w:rPr>
+        <w:t>፥</w:t>
+      </w:r>
+    </w:p>
+    <w:p>
+      <w:pPr>
+        <w:shd w:val="clear" w:color="auto" w:fill="1F1F1F"/>
+        <w:spacing w:line="285" w:lineRule="atLeast"/>
+        <w:rPr>
+          <w:rFonts w:ascii="Nyala" w:hAnsi="Nyala"/>
+          <w:sz w:val="28"/>
+        </w:rPr>
+      </w:pPr>
+      <w:r>
+        <w:rPr>
+          <w:rFonts w:ascii="Nyala" w:hAnsi="Nyala"/>
+          <w:sz w:val="28"/>
+        </w:rPr>
+        <w:t xml:space="preserve">          </w:t>
+      </w:r>
+      <w:r>
+        <w:rPr>
+          <w:rFonts w:ascii="Nyala" w:hAnsi="Nyala"/>
+          <w:sz w:val="28"/>
+        </w:rPr>
+        <w:sym w:font="Wingdings" w:char="F0E0"/>
+      </w:r>
+      <w:r>
+        <w:rPr>
+          <w:rFonts w:ascii="Nyala" w:hAnsi="Nyala"/>
+          <w:sz w:val="28"/>
+        </w:rPr>
+        <w:t xml:space="preserve"> </w:t>
+      </w:r>
+      <w:r>
+        <w:rPr>
+          <w:rFonts w:ascii="Consolas" w:eastAsia="Times New Roman" w:hAnsi="Consolas" w:cs="Times New Roman"/>
+          <w:color w:val="808080"/>
+          <w:sz w:val="21"/>
+          <w:szCs w:val="21"/>
+          <w:lang w:eastAsia="en-GB"/>
+        </w:rPr>
+        <w:t>&lt;</w:t>
+      </w:r>
+      <w:r>
+        <w:rPr>
+          <w:rFonts w:ascii="Consolas" w:eastAsia="Times New Roman" w:hAnsi="Consolas" w:cs="Times New Roman"/>
+          <w:color w:val="569CD6"/>
+          <w:sz w:val="21"/>
+          <w:szCs w:val="21"/>
+          <w:lang w:eastAsia="en-GB"/>
+        </w:rPr>
+        <w:t>link</w:t>
+      </w:r>
+      <w:r>
+        <w:rPr>
+          <w:rFonts w:ascii="Consolas" w:eastAsia="Times New Roman" w:hAnsi="Consolas" w:cs="Times New Roman"/>
+          <w:color w:val="9CDCFE"/>
+          <w:sz w:val="21"/>
+          <w:szCs w:val="21"/>
+          <w:lang w:eastAsia="en-GB"/>
+        </w:rPr>
+        <w:t>href</w:t>
+      </w:r>
+      <w:r>
+        <w:rPr>
+          <w:rFonts w:ascii="Consolas" w:eastAsia="Times New Roman" w:hAnsi="Consolas" w:cs="Times New Roman"/>
+          <w:color w:val="CCCCCC"/>
+          <w:sz w:val="21"/>
+          <w:szCs w:val="21"/>
+          <w:lang w:eastAsia="en-GB"/>
+        </w:rPr>
+        <w:t>=</w:t>
+      </w:r>
+      <w:r>
+        <w:rPr>
+          <w:rFonts w:ascii="Consolas" w:eastAsia="Times New Roman" w:hAnsi="Consolas" w:cs="Times New Roman"/>
+          <w:color w:val="CE9178"/>
+          <w:sz w:val="21"/>
+          <w:szCs w:val="21"/>
+          <w:lang w:eastAsia="en-GB"/>
+        </w:rPr>
+        <w:t>"https://fonts.googleapis.com/css2?family=Jersey+25&amp;family=Jersey+25+Charted&amp;family=Lato:ital,wght@0,100;0,300;0,400;0,700;0,900;1,100;1,300;1,400;1,700;1,900&amp;family=Noto+Serif:ital,wght@0,100..900;1,100..900&amp;family=Poppins:ital,wght@0,100;0,200;0,300;0,400;0,500;0,600;0,700;0,800;0,900;1,100;1,200;1,300;1,400;1,500;1,600;1,700;1,800;1,900&amp;display=swap"</w:t>
+      </w:r>
+    </w:p>
+    <w:p>
+      <w:pPr>
+        <w:shd w:val="clear" w:color="auto" w:fill="1F1F1F"/>
+        <w:spacing w:after="0" w:line="285" w:lineRule="atLeast"/>
+        <w:rPr>
+          <w:rFonts w:ascii="Consolas" w:eastAsia="Times New Roman" w:hAnsi="Consolas" w:cs="Times New Roman"/>
+          <w:color w:val="CCCCCC"/>
+          <w:sz w:val="21"/>
+          <w:szCs w:val="21"/>
+          <w:lang w:eastAsia="en-GB"/>
+        </w:rPr>
+      </w:pPr>
+      <w:r>
+        <w:rPr>
+          <w:rFonts w:ascii="Consolas" w:eastAsia="Times New Roman" w:hAnsi="Consolas" w:cs="Times New Roman"/>
+          <w:color w:val="CCCCCC"/>
+          <w:sz w:val="21"/>
+          <w:szCs w:val="21"/>
+          <w:lang w:eastAsia="en-GB"/>
+        </w:rPr>
+        <w:t xml:space="preserve">        </w:t>
+      </w:r>
+      <w:proofErr w:type="spellStart"/>
+      <w:proofErr w:type="gramStart"/>
+      <w:r>
+        <w:rPr>
+          <w:rFonts w:ascii="Consolas" w:eastAsia="Times New Roman" w:hAnsi="Consolas" w:cs="Times New Roman"/>
+          <w:color w:val="9CDCFE"/>
+          <w:sz w:val="21"/>
+          <w:szCs w:val="21"/>
+          <w:lang w:eastAsia="en-GB"/>
+        </w:rPr>
+        <w:t>rel</w:t>
+      </w:r>
+      <w:proofErr w:type="spellEnd"/>
+      <w:proofErr w:type="gramEnd"/>
+      <w:r>
+        <w:rPr>
+          <w:rFonts w:ascii="Consolas" w:eastAsia="Times New Roman" w:hAnsi="Consolas" w:cs="Times New Roman"/>
+          <w:color w:val="CCCCCC"/>
+          <w:sz w:val="21"/>
+          <w:szCs w:val="21"/>
+          <w:lang w:eastAsia="en-GB"/>
+        </w:rPr>
+        <w:t>=</w:t>
+      </w:r>
+      <w:r>
+        <w:rPr>
+          <w:rFonts w:ascii="Consolas" w:eastAsia="Times New Roman" w:hAnsi="Consolas" w:cs="Times New Roman"/>
+          <w:color w:val="CE9178"/>
+          <w:sz w:val="21"/>
+          <w:szCs w:val="21"/>
+          <w:lang w:eastAsia="en-GB"/>
+        </w:rPr>
+        <w:t>"</w:t>
+      </w:r>
+      <w:proofErr w:type="spellStart"/>
+      <w:r>
+        <w:rPr>
+          <w:rFonts w:ascii="Consolas" w:eastAsia="Times New Roman" w:hAnsi="Consolas" w:cs="Times New Roman"/>
+          <w:color w:val="CE9178"/>
+          <w:sz w:val="21"/>
+          <w:szCs w:val="21"/>
+          <w:lang w:eastAsia="en-GB"/>
+        </w:rPr>
+        <w:t>stylesheet</w:t>
+      </w:r>
+      <w:proofErr w:type="spellEnd"/>
+      <w:r>
+        <w:rPr>
+          <w:rFonts w:ascii="Consolas" w:eastAsia="Times New Roman" w:hAnsi="Consolas" w:cs="Times New Roman"/>
+          <w:color w:val="CE9178"/>
+          <w:sz w:val="21"/>
+          <w:szCs w:val="21"/>
+          <w:lang w:eastAsia="en-GB"/>
+        </w:rPr>
+        <w:t>"</w:t>
+      </w:r>
+      <w:r>
+        <w:rPr>
+          <w:rFonts w:ascii="Consolas" w:eastAsia="Times New Roman" w:hAnsi="Consolas" w:cs="Times New Roman"/>
+          <w:color w:val="808080"/>
+          <w:sz w:val="21"/>
+          <w:szCs w:val="21"/>
+          <w:lang w:eastAsia="en-GB"/>
+        </w:rPr>
+        <w:t>&gt;</w:t>
+      </w:r>
+    </w:p>
+    <w:p>
+      <w:pPr>
+        <w:rPr>
+          <w:rFonts w:ascii="Nyala" w:hAnsi="Nyala"/>
+          <w:sz w:val="28"/>
+        </w:rPr>
+      </w:pPr>
+    </w:p>
+    <w:p>
+      <w:pPr>
+        <w:rPr>
+          <w:rFonts w:ascii="Nyala" w:hAnsi="Nyala"/>
+          <w:sz w:val="28"/>
+        </w:rPr>
+      </w:pPr>
+    </w:p>
+    <w:p>
+      <w:pPr>
+        <w:pStyle w:val="ListParagraph"/>
+        <w:numPr>
+          <w:ilvl w:val="0"/>
+          <w:numId w:val="1"/>
+        </w:numPr>
+        <w:rPr>
+          <w:rStyle w:val="value"/>
+          <w:rFonts w:ascii="Nyala" w:hAnsi="Nyala"/>
+        </w:rPr>
+      </w:pPr>
+      <w:proofErr w:type="spellStart"/>
+      <w:r>
+        <w:rPr>
+          <w:rFonts w:ascii="Nyala" w:hAnsi="Nyala"/>
+        </w:rPr>
+        <w:t>ናይ</w:t>
+      </w:r>
+      <w:proofErr w:type="spellEnd"/>
+      <w:r>
+        <w:rPr>
+          <w:rFonts w:ascii="Nyala" w:hAnsi="Nyala"/>
+        </w:rPr>
+        <w:t xml:space="preserve"> html background-</w:t>
+      </w:r>
+      <w:proofErr w:type="spellStart"/>
+      <w:r>
+        <w:rPr>
+          <w:rFonts w:ascii="Nyala" w:hAnsi="Nyala"/>
+        </w:rPr>
+        <w:t>color</w:t>
+      </w:r>
+      <w:proofErr w:type="spellEnd"/>
+      <w:r>
+        <w:rPr>
+          <w:rFonts w:ascii="Nyala" w:hAnsi="Nyala"/>
+        </w:rPr>
+        <w:t xml:space="preserve">= </w:t>
+      </w:r>
+      <w:r>
+        <w:rPr>
+          <w:rStyle w:val="styles-name-value-separator"/>
+          <w:rFonts w:ascii="Courier New" w:hAnsi="Courier New" w:cs="Courier New"/>
+          <w:color w:val="DEE3E5"/>
+          <w:sz w:val="18"/>
+          <w:szCs w:val="18"/>
+          <w:shd w:val="clear" w:color="auto" w:fill="212728"/>
+        </w:rPr>
+        <w:t xml:space="preserve"> </w:t>
+      </w:r>
+      <w:r>
+        <w:rPr>
+          <w:rStyle w:val="value"/>
+          <w:rFonts w:ascii="Courier New" w:hAnsi="Courier New" w:cs="Courier New"/>
+          <w:color w:val="DEE3E5"/>
+          <w:sz w:val="18"/>
+          <w:szCs w:val="18"/>
+          <w:shd w:val="clear" w:color="auto" w:fill="212728"/>
+        </w:rPr>
+        <w:t>#7d828bf5</w:t>
+      </w:r>
+      <w:r>
+        <w:rPr>
+          <w:rStyle w:val="value"/>
+          <w:rFonts w:ascii="Courier New" w:hAnsi="Courier New" w:cs="Courier New"/>
+          <w:color w:val="DEE3E5"/>
+          <w:sz w:val="18"/>
+          <w:szCs w:val="18"/>
+          <w:shd w:val="clear" w:color="auto" w:fill="212728"/>
+        </w:rPr>
+        <w:t xml:space="preserve"> </w:t>
+      </w:r>
+    </w:p>
+    <w:p>
+      <w:pPr>
+        <w:pStyle w:val="ListParagraph"/>
+        <w:rPr>
+          <w:rStyle w:val="value"/>
+          <w:rFonts w:ascii="Courier New" w:hAnsi="Courier New" w:cs="Courier New"/>
+          <w:color w:val="DEE3E5"/>
+          <w:sz w:val="18"/>
+          <w:szCs w:val="18"/>
+          <w:shd w:val="clear" w:color="auto" w:fill="212728"/>
+        </w:rPr>
+      </w:pPr>
+      <w:r>
+        <w:rPr>
+          <w:rFonts w:ascii="Nyala" w:hAnsi="Nyala"/>
+        </w:rPr>
+        <w:sym w:font="Wingdings" w:char="F0E0"/>
+      </w:r>
+      <w:proofErr w:type="spellStart"/>
+      <w:r>
+        <w:rPr>
+          <w:rFonts w:ascii="Nyala" w:hAnsi="Nyala"/>
+        </w:rPr>
+        <w:t>ናይ</w:t>
+      </w:r>
+      <w:proofErr w:type="spellEnd"/>
+      <w:r>
+        <w:rPr>
+          <w:rFonts w:ascii="Nyala" w:hAnsi="Nyala"/>
+        </w:rPr>
+        <w:t xml:space="preserve"> </w:t>
+      </w:r>
+      <w:proofErr w:type="gramStart"/>
+      <w:r>
+        <w:rPr>
+          <w:rFonts w:ascii="Nyala" w:hAnsi="Nyala"/>
+        </w:rPr>
+        <w:t>body</w:t>
+      </w:r>
+      <w:proofErr w:type="gramEnd"/>
+      <w:r>
+        <w:rPr>
+          <w:rFonts w:ascii="Nyala" w:hAnsi="Nyala"/>
+        </w:rPr>
+        <w:t xml:space="preserve"> background-</w:t>
+      </w:r>
+      <w:proofErr w:type="spellStart"/>
+      <w:r>
+        <w:rPr>
+          <w:rFonts w:ascii="Nyala" w:hAnsi="Nyala"/>
+        </w:rPr>
+        <w:t>color</w:t>
+      </w:r>
+      <w:proofErr w:type="spellEnd"/>
+      <w:r>
+        <w:rPr>
+          <w:rFonts w:ascii="Nyala" w:hAnsi="Nyala"/>
+        </w:rPr>
+        <w:t xml:space="preserve">= </w:t>
+      </w:r>
+      <w:r>
+        <w:rPr>
+          <w:rStyle w:val="styles-name-value-separator"/>
+          <w:rFonts w:ascii="Courier New" w:hAnsi="Courier New" w:cs="Courier New"/>
+          <w:color w:val="DEE3E5"/>
+          <w:sz w:val="18"/>
+          <w:szCs w:val="18"/>
+          <w:shd w:val="clear" w:color="auto" w:fill="212728"/>
+        </w:rPr>
+        <w:t xml:space="preserve"> </w:t>
+      </w:r>
+      <w:r>
+        <w:rPr>
+          <w:rStyle w:val="value"/>
+          <w:rFonts w:ascii="Courier New" w:hAnsi="Courier New" w:cs="Courier New"/>
+          <w:color w:val="DEE3E5"/>
+          <w:sz w:val="18"/>
+          <w:szCs w:val="18"/>
+          <w:shd w:val="clear" w:color="auto" w:fill="212728"/>
+        </w:rPr>
+        <w:t>#e4e6e6</w:t>
+      </w:r>
+      <w:r>
+        <w:rPr>
+          <w:rStyle w:val="value"/>
+          <w:rFonts w:ascii="Courier New" w:hAnsi="Courier New" w:cs="Courier New"/>
+          <w:color w:val="DEE3E5"/>
+          <w:sz w:val="18"/>
+          <w:szCs w:val="18"/>
+          <w:shd w:val="clear" w:color="auto" w:fill="212728"/>
+        </w:rPr>
+        <w:t xml:space="preserve">    </w:t>
+      </w:r>
+    </w:p>
+    <w:p>
+      <w:pPr>
+        <w:pStyle w:val="ListParagraph"/>
+        <w:rPr>
+          <w:rFonts w:ascii="Courier New" w:hAnsi="Courier New" w:cs="Courier New"/>
+          <w:color w:val="DEE3E5"/>
+          <w:sz w:val="18"/>
+          <w:szCs w:val="18"/>
+          <w:shd w:val="clear" w:color="auto" w:fill="212728"/>
+        </w:rPr>
+      </w:pPr>
+      <w:r>
+        <w:rPr>
+          <w:rFonts w:ascii="Nyala" w:hAnsi="Nyala"/>
+        </w:rPr>
+        <w:t xml:space="preserve">  </w:t>
+      </w:r>
+      <w:r>
+        <w:rPr>
+          <w:rFonts w:ascii="Nyala" w:hAnsi="Nyala"/>
+        </w:rPr>
+        <w:sym w:font="Wingdings" w:char="F0E0"/>
+      </w:r>
+      <w:proofErr w:type="spellStart"/>
+      <w:r>
+        <w:rPr>
+          <w:rFonts w:ascii="Nyala" w:hAnsi="Nyala"/>
+        </w:rPr>
+        <w:t>ናይ</w:t>
+      </w:r>
+      <w:proofErr w:type="spellEnd"/>
+      <w:r>
+        <w:rPr>
+          <w:rFonts w:ascii="Nyala" w:hAnsi="Nyala"/>
+        </w:rPr>
+        <w:t xml:space="preserve"> </w:t>
+      </w:r>
+      <w:proofErr w:type="spellStart"/>
+      <w:proofErr w:type="gramStart"/>
+      <w:r>
+        <w:rPr>
+          <w:rFonts w:ascii="Nyala" w:hAnsi="Nyala"/>
+        </w:rPr>
+        <w:t>nav</w:t>
+      </w:r>
+      <w:proofErr w:type="spellEnd"/>
+      <w:proofErr w:type="gramEnd"/>
+      <w:r>
+        <w:rPr>
+          <w:rFonts w:ascii="Nyala" w:hAnsi="Nyala"/>
+        </w:rPr>
+        <w:t xml:space="preserve"> </w:t>
+      </w:r>
+      <w:r>
+        <w:rPr>
+          <w:rFonts w:ascii="Nyala" w:hAnsi="Nyala"/>
+        </w:rPr>
+        <w:t>background-</w:t>
+      </w:r>
+      <w:proofErr w:type="spellStart"/>
+      <w:r>
+        <w:rPr>
+          <w:rFonts w:ascii="Nyala" w:hAnsi="Nyala"/>
+        </w:rPr>
+        <w:t>color</w:t>
+      </w:r>
+      <w:proofErr w:type="spellEnd"/>
+      <w:r>
+        <w:rPr>
+          <w:rFonts w:ascii="Nyala" w:hAnsi="Nyala"/>
+        </w:rPr>
+        <w:t>=</w:t>
+      </w:r>
+      <w:r>
+        <w:rPr>
+          <w:rFonts w:ascii="Nyala" w:hAnsi="Nyala"/>
+        </w:rPr>
+        <w:t xml:space="preserve"> </w:t>
+      </w:r>
+      <w:r>
+        <w:rPr>
+          <w:rFonts w:ascii="Courier New" w:hAnsi="Courier New" w:cs="Courier New"/>
+          <w:color w:val="DEE3E5"/>
+          <w:sz w:val="18"/>
+          <w:szCs w:val="18"/>
+          <w:shd w:val="clear" w:color="auto" w:fill="212728"/>
+        </w:rPr>
+        <w:t>#f8f4f4</w:t>
+      </w:r>
+      <w:r>
+        <w:rPr>
+          <w:rFonts w:ascii="Courier New" w:hAnsi="Courier New" w:cs="Courier New"/>
+          <w:color w:val="DEE3E5"/>
+          <w:sz w:val="18"/>
+          <w:szCs w:val="18"/>
+          <w:shd w:val="clear" w:color="auto" w:fill="212728"/>
+        </w:rPr>
+        <w:t xml:space="preserve">  </w:t>
+      </w:r>
+    </w:p>
+    <w:p>
+      <w:pPr>
+        <w:pStyle w:val="ListParagraph"/>
+        <w:rPr>
+          <w:rFonts w:ascii="Nyala" w:hAnsi="Nyala"/>
+        </w:rPr>
+      </w:pPr>
+      <w:r>
+        <w:rPr>
+          <w:rFonts w:ascii="Nyala" w:hAnsi="Nyala"/>
+        </w:rPr>
+        <w:t xml:space="preserve">    </w:t>
       </w:r>
       <w:bookmarkStart w:id="0" w:name="_GoBack"/>
-      <w:proofErr w:type="spellStart"/>
-      <w:r>
-        <w:rPr>
-          <w:rFonts w:ascii="Nyala" w:hAnsi="Nyala"/>
-          <w:sz w:val="28"/>
-        </w:rPr>
-        <w:t>wideth</w:t>
-      </w:r>
-      <w:proofErr w:type="spellEnd"/>
-      <w:r>
-        <w:rPr>
-          <w:rFonts w:ascii="Nyala" w:hAnsi="Nyala"/>
-          <w:sz w:val="28"/>
-        </w:rPr>
-        <w:t xml:space="preserve"> 1500px </w:t>
-      </w:r>
       <w:bookmarkEnd w:id="0"/>
+      <w:r>
+        <w:rPr>
+          <w:rFonts w:ascii="Nyala" w:hAnsi="Nyala"/>
+        </w:rPr>
+        <w:sym w:font="Wingdings" w:char="F0E0"/>
+      </w:r>
     </w:p>
     <w:sectPr>
       <w:pgSz w:w="11906" w:h="16838"/>
@@ -8293,6 +10171,16 @@
       <w:szCs w:val="16"/>
     </w:rPr>
   </w:style>
+  <w:style w:type="character" w:customStyle="1" w:styleId="styles-name-value-separator">
+    <w:name w:val="styles-name-value-separator"/>
+    <w:basedOn w:val="DefaultParagraphFont"/>
+    <w:rsid w:val="008C1094"/>
+  </w:style>
+  <w:style w:type="character" w:customStyle="1" w:styleId="value">
+    <w:name w:val="value"/>
+    <w:basedOn w:val="DefaultParagraphFont"/>
+    <w:rsid w:val="008C1094"/>
+  </w:style>
 </w:styles>
 </file>
 
@@ -8523,6 +10411,16 @@
       <w:sz w:val="16"/>
       <w:szCs w:val="16"/>
     </w:rPr>
+  </w:style>
+  <w:style w:type="character" w:customStyle="1" w:styleId="styles-name-value-separator">
+    <w:name w:val="styles-name-value-separator"/>
+    <w:basedOn w:val="DefaultParagraphFont"/>
+    <w:rsid w:val="008C1094"/>
+  </w:style>
+  <w:style w:type="character" w:customStyle="1" w:styleId="value">
+    <w:name w:val="value"/>
+    <w:basedOn w:val="DefaultParagraphFont"/>
+    <w:rsid w:val="008C1094"/>
   </w:style>
 </w:styles>
 </file>
@@ -8817,7 +10715,7 @@
 </file>
 
 <file path=customXml/itemProps1.xml><?xml version="1.0" encoding="utf-8"?>
-<ds:datastoreItem xmlns:ds="http://schemas.openxmlformats.org/officeDocument/2006/customXml" ds:itemID="{B7AC9BA9-937F-4EDD-AE8B-BE297B58A576}">
+<ds:datastoreItem xmlns:ds="http://schemas.openxmlformats.org/officeDocument/2006/customXml" ds:itemID="{CD20C386-80DD-4570-A878-66BDA7198BB2}">
   <ds:schemaRefs>
     <ds:schemaRef ds:uri="http://schemas.openxmlformats.org/officeDocument/2006/bibliography"/>
   </ds:schemaRefs>

</xml_diff>